<commit_message>
Cleaned up the instructions
and eliminated some extra print statements
</commit_message>
<xml_diff>
--- a/doc/kirks_notes/Building FreeREG.docx
+++ b/doc/kirks_notes/Building FreeREG.docx
@@ -21,7 +21,13 @@
         <w:pStyle w:val="Heading1"/>
       </w:pPr>
       <w:r>
-        <w:t>There are 2 build rake tasks.</w:t>
+        <w:t xml:space="preserve">There are </w:t>
+      </w:r>
+      <w:r>
+        <w:t xml:space="preserve">currently </w:t>
+      </w:r>
+      <w:r>
+        <w:t>2 build rake tasks.</w:t>
       </w:r>
     </w:p>
     <w:p/>
@@ -147,7 +153,19 @@
         <w:rPr>
           <w:b/>
         </w:rPr>
-        <w:t xml:space="preserve"> data files are stored (Note the trailing ? is required.</w:t>
+        <w:t xml:space="preserve"> data files are stored (Note the trailing </w:t>
+      </w:r>
+      <w:r>
+        <w:rPr>
+          <w:b/>
+        </w:rPr>
+        <w:t>/</w:t>
+      </w:r>
+      <w:r>
+        <w:rPr>
+          <w:b/>
+        </w:rPr>
+        <w:t xml:space="preserve"> is required.</w:t>
       </w:r>
     </w:p>
     <w:p>
@@ -991,7 +1009,13 @@
       </w:r>
       <w:proofErr w:type="spellEnd"/>
       <w:r>
-        <w:t xml:space="preserve"> tells the freereg1_csv_processor not to worry and the search records are created latter in the build by the parallel processors. </w:t>
+        <w:t xml:space="preserve"> tells the freereg1_csv_processor not to worry and the search records are created latter in the build by the parallel </w:t>
+      </w:r>
+      <w:r>
+        <w:t xml:space="preserve">search record </w:t>
+      </w:r>
+      <w:r>
+        <w:t xml:space="preserve">processors. </w:t>
       </w:r>
       <w:proofErr w:type="spellStart"/>
       <w:r>
@@ -1005,10 +1029,28 @@
         <w:t xml:space="preserve">  or anything else tells the build to ignore the creation of search records.</w:t>
       </w:r>
       <w:r>
-        <w:t xml:space="preserve"> The reason for the 2 ways of creating search records is that on an update the </w:t>
-      </w:r>
-      <w:r>
-        <w:t>freereg1_csv_processor is likely to have to do the creation of search records. But on a recreation I prefer to see the entries created and then the search records since the latter takes several days and my crash. Restarting with just the search records saves time.</w:t>
+        <w:t xml:space="preserve"> The reason for the </w:t>
+      </w:r>
+      <w:r>
+        <w:t>3</w:t>
+      </w:r>
+      <w:r>
+        <w:t xml:space="preserve"> ways of creating search records is that on an update the </w:t>
+      </w:r>
+      <w:r>
+        <w:t xml:space="preserve">freereg1_csv_processor is likely to have to do the creation of search records. But on a recreation I prefer to see the entries created </w:t>
+      </w:r>
+      <w:r>
+        <w:t xml:space="preserve">first </w:t>
+      </w:r>
+      <w:r>
+        <w:t>and then the search records since the latter takes several days and m</w:t>
+      </w:r>
+      <w:r>
+        <w:t>a</w:t>
+      </w:r>
+      <w:r>
+        <w:t>y crash. Restarting with just the search records saves time.</w:t>
       </w:r>
     </w:p>
     <w:p>
@@ -1059,13 +1101,34 @@
         <w:t xml:space="preserve">. </w:t>
       </w:r>
       <w:r>
-        <w:rPr>
-          <w:b/>
-        </w:rPr>
-        <w:t>One of these is new</w:t>
-      </w:r>
-      <w:r>
-        <w:t xml:space="preserve">. </w:t>
+        <w:t xml:space="preserve">It is possible to process just one file, one </w:t>
+      </w:r>
+      <w:proofErr w:type="spellStart"/>
+      <w:r>
+        <w:t>userid</w:t>
+      </w:r>
+      <w:proofErr w:type="spellEnd"/>
+      <w:r>
+        <w:t xml:space="preserve"> set of files, one alphabet letter set of </w:t>
+      </w:r>
+      <w:proofErr w:type="spellStart"/>
+      <w:r>
+        <w:t>userid</w:t>
+      </w:r>
+      <w:proofErr w:type="spellEnd"/>
+      <w:r>
+        <w:t xml:space="preserve"> files, many alphabet set of letters for </w:t>
+      </w:r>
+      <w:proofErr w:type="spellStart"/>
+      <w:r>
+        <w:t>userids</w:t>
+      </w:r>
+      <w:proofErr w:type="spellEnd"/>
+      <w:r>
+        <w:t>. Also it is possible to create a single county.</w:t>
+      </w:r>
+      <w:r>
+        <w:t xml:space="preserve"> </w:t>
       </w:r>
       <w:proofErr w:type="spellStart"/>
       <w:r>
@@ -1089,7 +1152,27 @@
       </w:r>
       <w:proofErr w:type="spellEnd"/>
       <w:r>
-        <w:t xml:space="preserve">/nfkaldba.csv or a-c  or e-h. The first several of these are likely clear. a-c says process all </w:t>
+        <w:t xml:space="preserve">/nfkaldba.csv or </w:t>
+      </w:r>
+      <w:r>
+        <w:t xml:space="preserve">a or </w:t>
+      </w:r>
+      <w:r>
+        <w:t xml:space="preserve">a-c. The first several of these are likely clear. </w:t>
+      </w:r>
+      <w:r>
+        <w:t xml:space="preserve">a says process all </w:t>
+      </w:r>
+      <w:proofErr w:type="spellStart"/>
+      <w:r>
+        <w:t>userid</w:t>
+      </w:r>
+      <w:proofErr w:type="spellEnd"/>
+      <w:r>
+        <w:t xml:space="preserve"> starting with the letter a (upper of lower case), </w:t>
+      </w:r>
+      <w:r>
+        <w:t xml:space="preserve">a-c says process all </w:t>
       </w:r>
       <w:proofErr w:type="spellStart"/>
       <w:r>
@@ -1101,23 +1184,17 @@
       </w:r>
       <w:proofErr w:type="spellStart"/>
       <w:r>
-        <w:t>userids</w:t>
-      </w:r>
-      <w:proofErr w:type="spellEnd"/>
-      <w:r>
-        <w:t xml:space="preserve"> that start with a, b and c or e,</w:t>
-      </w:r>
-      <w:r>
-        <w:t xml:space="preserve"> </w:t>
-      </w:r>
-      <w:r>
-        <w:t>f,</w:t>
-      </w:r>
-      <w:r>
-        <w:t xml:space="preserve"> </w:t>
-      </w:r>
-      <w:r>
-        <w:t xml:space="preserve">g and h. This allows the segmentation of blocks of </w:t>
+        <w:t>use</w:t>
+      </w:r>
+      <w:r>
+        <w:t>rids</w:t>
+      </w:r>
+      <w:proofErr w:type="spellEnd"/>
+      <w:r>
+        <w:t xml:space="preserve"> that start with a, b and c</w:t>
+      </w:r>
+      <w:r>
+        <w:t xml:space="preserve">. This allows the segmentation of blocks of </w:t>
       </w:r>
       <w:proofErr w:type="spellStart"/>
       <w:r>
@@ -1367,7 +1444,6 @@
         <w:rPr>
           <w:b/>
         </w:rPr>
-        <w:lastRenderedPageBreak/>
         <w:t xml:space="preserve">rake </w:t>
       </w:r>
       <w:r>
@@ -1488,30 +1564,32 @@
         </w:rPr>
         <w:t xml:space="preserve">In addition it is possible to run the </w:t>
       </w:r>
+      <w:proofErr w:type="spellStart"/>
       <w:r>
         <w:rPr>
           <w:b/>
           <w:sz w:val="32"/>
           <w:szCs w:val="32"/>
         </w:rPr>
-        <w:t xml:space="preserve">freereg1_ </w:t>
-      </w:r>
-      <w:proofErr w:type="spellStart"/>
+        <w:t>freereg</w:t>
+      </w:r>
+      <w:proofErr w:type="spellEnd"/>
       <w:r>
         <w:rPr>
           <w:b/>
           <w:sz w:val="32"/>
           <w:szCs w:val="32"/>
         </w:rPr>
-        <w:t>csv</w:t>
-      </w:r>
+        <w:t xml:space="preserve">_ </w:t>
+      </w:r>
+      <w:proofErr w:type="spellStart"/>
       <w:r>
         <w:rPr>
           <w:b/>
           <w:sz w:val="32"/>
           <w:szCs w:val="32"/>
         </w:rPr>
-        <w:t>_</w:t>
+        <w:t>csv</w:t>
       </w:r>
       <w:r>
         <w:rPr>
@@ -1519,36 +1597,33 @@
           <w:sz w:val="32"/>
           <w:szCs w:val="32"/>
         </w:rPr>
-        <w:t>processor</w:t>
-      </w:r>
-      <w:proofErr w:type="spellEnd"/>
+        <w:t>_</w:t>
+      </w:r>
       <w:r>
         <w:rPr>
           <w:b/>
           <w:sz w:val="32"/>
           <w:szCs w:val="32"/>
         </w:rPr>
-        <w:t xml:space="preserve"> on its own as in the following example</w:t>
-      </w:r>
+        <w:t>processor</w:t>
+      </w:r>
+      <w:proofErr w:type="spellEnd"/>
       <w:r>
         <w:rPr>
           <w:b/>
           <w:sz w:val="32"/>
           <w:szCs w:val="32"/>
         </w:rPr>
-        <w:t xml:space="preserve"> </w:t>
-      </w:r>
-    </w:p>
-    <w:p>
-      <w:pPr>
-        <w:pStyle w:val="ListParagraph"/>
-        <w:ind w:left="1080"/>
+        <w:t xml:space="preserve"> on its own as in the following example</w:t>
+      </w:r>
+      <w:r>
         <w:rPr>
           <w:b/>
           <w:sz w:val="32"/>
           <w:szCs w:val="32"/>
         </w:rPr>
-      </w:pPr>
+        <w:t xml:space="preserve"> </w:t>
+      </w:r>
     </w:p>
     <w:p>
       <w:pPr>
@@ -1556,6 +1631,17 @@
         <w:ind w:left="1080"/>
         <w:rPr>
           <w:b/>
+          <w:sz w:val="32"/>
+          <w:szCs w:val="32"/>
+        </w:rPr>
+      </w:pPr>
+    </w:p>
+    <w:p>
+      <w:pPr>
+        <w:pStyle w:val="ListParagraph"/>
+        <w:ind w:left="1080"/>
+        <w:rPr>
+          <w:b/>
         </w:rPr>
       </w:pPr>
       <w:r>
@@ -1595,6 +1681,70 @@
           <w:b/>
         </w:rPr>
         <w:t>]</w:t>
+      </w:r>
+    </w:p>
+    <w:p>
+      <w:pPr>
+        <w:pStyle w:val="ListParagraph"/>
+        <w:ind w:left="1080"/>
+        <w:rPr>
+          <w:b/>
+        </w:rPr>
+      </w:pPr>
+    </w:p>
+    <w:p>
+      <w:pPr>
+        <w:pStyle w:val="ListParagraph"/>
+        <w:ind w:left="1080"/>
+        <w:rPr>
+          <w:b/>
+        </w:rPr>
+      </w:pPr>
+      <w:r>
+        <w:rPr>
+          <w:b/>
+        </w:rPr>
+        <w:t xml:space="preserve">or by direct calls to the </w:t>
+      </w:r>
+      <w:proofErr w:type="spellStart"/>
+      <w:r>
+        <w:rPr>
+          <w:b/>
+        </w:rPr>
+        <w:t>freereg_csv_processor</w:t>
+      </w:r>
+      <w:proofErr w:type="spellEnd"/>
+      <w:r>
+        <w:rPr>
+          <w:b/>
+        </w:rPr>
+        <w:t>(</w:t>
+      </w:r>
+      <w:r>
+        <w:rPr>
+          <w:b/>
+        </w:rPr>
+        <w:t>:</w:t>
+      </w:r>
+      <w:proofErr w:type="spellStart"/>
+      <w:r>
+        <w:rPr>
+          <w:b/>
+        </w:rPr>
+        <w:t>type,:searc</w:t>
+      </w:r>
+      <w:r>
+        <w:rPr>
+          <w:b/>
+        </w:rPr>
+        <w:t>h_records,:range</w:t>
+      </w:r>
+      <w:proofErr w:type="spellEnd"/>
+      <w:r>
+        <w:rPr>
+          <w:b/>
+        </w:rPr>
+        <w:t>)</w:t>
       </w:r>
     </w:p>
     <w:p>
@@ -1951,6 +2101,7 @@
         <w:pStyle w:val="ListParagraph"/>
       </w:pPr>
       <w:r>
+        <w:lastRenderedPageBreak/>
         <w:t xml:space="preserve"> $collections[3] = "churches"</w:t>
       </w:r>
     </w:p>
@@ -1975,7 +2126,6 @@
         <w:pStyle w:val="ListParagraph"/>
       </w:pPr>
       <w:r>
-        <w:lastRenderedPageBreak/>
         <w:t xml:space="preserve"> $collections[6] = "freereg1_csv_entries"</w:t>
       </w:r>
     </w:p>
@@ -2472,6 +2622,7 @@
         <w:rPr>
           <w:b/>
         </w:rPr>
+        <w:lastRenderedPageBreak/>
         <w:t>rake build</w:t>
       </w:r>
       <w:r>
@@ -2566,7 +2717,6 @@
           <w:sz w:val="28"/>
           <w:szCs w:val="28"/>
         </w:rPr>
-        <w:lastRenderedPageBreak/>
         <w:t>Case 2</w:t>
       </w:r>
     </w:p>

</xml_diff>